<commit_message>
Relatorio Trab.Final - TP 90% pronto
</commit_message>
<xml_diff>
--- a/Relatório Trabalho Final - TP Maquina de Busca.docx
+++ b/Relatório Trabalho Final - TP Maquina de Busca.docx
@@ -8901,15 +8901,15 @@
         <w:jc w:val="both"/>
         <w:rPr>
           <w:rFonts w:ascii="Calibri Light" w:eastAsia="Arial" w:hAnsi="Calibri Light" w:cs="Arial"/>
-          <w:color w:val="000000"/>
-          <w:sz w:val="24"/>
-          <w:szCs w:val="24"/>
-        </w:rPr>
-      </w:pPr>
-      <w:r>
-        <w:rPr>
-          <w:rFonts w:ascii="Calibri Light" w:eastAsia="Arial" w:hAnsi="Calibri Light" w:cs="Arial"/>
-          <w:color w:val="000000"/>
+          <w:color w:val="FF0000"/>
+          <w:sz w:val="24"/>
+          <w:szCs w:val="24"/>
+        </w:rPr>
+      </w:pPr>
+      <w:r>
+        <w:rPr>
+          <w:rFonts w:ascii="Calibri Light" w:eastAsia="Arial" w:hAnsi="Calibri Light" w:cs="Arial"/>
+          <w:color w:val="FF0000"/>
           <w:sz w:val="24"/>
           <w:szCs w:val="24"/>
         </w:rPr>
@@ -8918,7 +8918,7 @@
       <w:r>
         <w:rPr>
           <w:rFonts w:ascii="Calibri Light" w:eastAsia="Arial" w:hAnsi="Calibri Light" w:cs="Arial"/>
-          <w:color w:val="000000"/>
+          <w:color w:val="FF0000"/>
           <w:sz w:val="24"/>
           <w:szCs w:val="24"/>
         </w:rPr>
@@ -9397,6 +9397,501 @@
         </w:rPr>
         <w:t>desenvolvimento do trabalho quais foram os problemas encontrados e solução obtidas no qual foram registradas e organizadas no quadro a seguir.</w:t>
       </w:r>
+      <w:r>
+        <w:rPr>
+          <w:rFonts w:ascii="Calibri Light" w:eastAsia="Arial" w:hAnsi="Calibri Light" w:cs="Arial"/>
+          <w:color w:val="000000"/>
+          <w:sz w:val="24"/>
+          <w:szCs w:val="24"/>
+        </w:rPr>
+        <w:t xml:space="preserve"> As melhorias foram consideradas as etapas que já funcionavam atendendo os requistos</w:t>
+      </w:r>
+      <w:proofErr w:type="gramStart"/>
+      <w:r>
+        <w:rPr>
+          <w:rFonts w:ascii="Calibri Light" w:eastAsia="Arial" w:hAnsi="Calibri Light" w:cs="Arial"/>
+          <w:color w:val="000000"/>
+          <w:sz w:val="24"/>
+          <w:szCs w:val="24"/>
+        </w:rPr>
+        <w:t xml:space="preserve"> mas</w:t>
+      </w:r>
+      <w:proofErr w:type="gramEnd"/>
+      <w:r>
+        <w:rPr>
+          <w:rFonts w:ascii="Calibri Light" w:eastAsia="Arial" w:hAnsi="Calibri Light" w:cs="Arial"/>
+          <w:color w:val="000000"/>
+          <w:sz w:val="24"/>
+          <w:szCs w:val="24"/>
+        </w:rPr>
+        <w:t xml:space="preserve"> porém foram sendo aprimoradas na medida que o programa foi sendo testado e atualizado. As que foram registradas estão no tópico B a seguir.</w:t>
+      </w:r>
+    </w:p>
+    <w:p>
+      <w:pPr>
+        <w:spacing w:after="0" w:line="240" w:lineRule="auto"/>
+        <w:jc w:val="both"/>
+        <w:rPr>
+          <w:rFonts w:ascii="Calibri Light" w:eastAsia="Arial" w:hAnsi="Calibri Light" w:cs="Arial"/>
+          <w:color w:val="000000"/>
+          <w:sz w:val="24"/>
+          <w:szCs w:val="24"/>
+        </w:rPr>
+      </w:pPr>
+    </w:p>
+    <w:p>
+      <w:pPr>
+        <w:pStyle w:val="PargrafodaLista"/>
+        <w:numPr>
+          <w:ilvl w:val="0"/>
+          <w:numId w:val="5"/>
+        </w:numPr>
+        <w:spacing w:after="0" w:line="240" w:lineRule="auto"/>
+        <w:jc w:val="both"/>
+        <w:rPr>
+          <w:rFonts w:ascii="Calibri Light" w:eastAsia="Arial" w:hAnsi="Calibri Light" w:cs="Arial"/>
+          <w:color w:val="000000"/>
+          <w:sz w:val="24"/>
+          <w:szCs w:val="24"/>
+        </w:rPr>
+      </w:pPr>
+      <w:r>
+        <w:rPr>
+          <w:rFonts w:ascii="Calibri Light" w:eastAsia="Arial" w:hAnsi="Calibri Light" w:cs="Arial"/>
+          <w:color w:val="000000"/>
+          <w:sz w:val="24"/>
+          <w:szCs w:val="24"/>
+        </w:rPr>
+        <w:t>Tabela relacionada a problemas e soluções</w:t>
+      </w:r>
+    </w:p>
+    <w:p>
+      <w:pPr>
+        <w:spacing w:after="0" w:line="240" w:lineRule="auto"/>
+        <w:jc w:val="both"/>
+        <w:rPr>
+          <w:rFonts w:ascii="Calibri Light" w:eastAsia="Arial" w:hAnsi="Calibri Light" w:cs="Arial"/>
+          <w:color w:val="000000"/>
+          <w:sz w:val="24"/>
+          <w:szCs w:val="24"/>
+        </w:rPr>
+      </w:pPr>
+    </w:p>
+    <w:tbl>
+      <w:tblPr>
+        <w:tblStyle w:val="Tabelacomgrade"/>
+        <w:tblW w:w="9781" w:type="dxa"/>
+        <w:tblInd w:w="-34" w:type="dxa"/>
+        <w:tblLayout w:type="fixed"/>
+        <w:tblLook w:val="04A0"/>
+      </w:tblPr>
+      <w:tblGrid>
+        <w:gridCol w:w="2268"/>
+        <w:gridCol w:w="3686"/>
+        <w:gridCol w:w="3827"/>
+      </w:tblGrid>
+      <w:tr>
+        <w:trPr>
+          <w:trHeight w:val="503"/>
+        </w:trPr>
+        <w:tc>
+          <w:tcPr>
+            <w:tcW w:w="2268" w:type="dxa"/>
+            <w:vMerge w:val="restart"/>
+            <w:shd w:val="clear" w:color="auto" w:fill="F2F2F2" w:themeFill="background1" w:themeFillShade="F2"/>
+          </w:tcPr>
+          <w:p>
+            <w:pPr>
+              <w:autoSpaceDE w:val="0"/>
+              <w:autoSpaceDN w:val="0"/>
+              <w:adjustRightInd w:val="0"/>
+              <w:rPr>
+                <w:rFonts w:cs="Utopia-Regular"/>
+                <w:b/>
+              </w:rPr>
+            </w:pPr>
+            <w:r>
+              <w:rPr>
+                <w:rFonts w:cs="Utopia-Regular"/>
+                <w:b/>
+              </w:rPr>
+              <w:t xml:space="preserve">Nome do arquivo/ </w:t>
+            </w:r>
+            <w:r>
+              <w:rPr>
+                <w:rFonts w:cs="Utopia-Regular"/>
+                <w:b/>
+              </w:rPr>
+              <w:t>elementos de código</w:t>
+            </w:r>
+          </w:p>
+        </w:tc>
+        <w:tc>
+          <w:tcPr>
+            <w:tcW w:w="7513" w:type="dxa"/>
+            <w:gridSpan w:val="2"/>
+            <w:shd w:val="clear" w:color="auto" w:fill="F2F2F2" w:themeFill="background1" w:themeFillShade="F2"/>
+            <w:vAlign w:val="center"/>
+          </w:tcPr>
+          <w:p>
+            <w:pPr>
+              <w:autoSpaceDE w:val="0"/>
+              <w:autoSpaceDN w:val="0"/>
+              <w:adjustRightInd w:val="0"/>
+              <w:jc w:val="center"/>
+              <w:rPr>
+                <w:rFonts w:cs="Utopia-Regular"/>
+                <w:b/>
+              </w:rPr>
+            </w:pPr>
+            <w:r>
+              <w:rPr>
+                <w:rFonts w:cs="Utopia-Regular"/>
+                <w:b/>
+              </w:rPr>
+              <w:t>Lista de problemas x solução</w:t>
+            </w:r>
+            <w:r>
+              <w:rPr>
+                <w:rFonts w:cs="Utopia-Regular"/>
+                <w:b/>
+              </w:rPr>
+              <w:t>.</w:t>
+            </w:r>
+          </w:p>
+        </w:tc>
+      </w:tr>
+      <w:tr>
+        <w:trPr>
+          <w:trHeight w:val="388"/>
+        </w:trPr>
+        <w:tc>
+          <w:tcPr>
+            <w:tcW w:w="2268" w:type="dxa"/>
+            <w:vMerge/>
+            <w:shd w:val="clear" w:color="auto" w:fill="F2F2F2" w:themeFill="background1" w:themeFillShade="F2"/>
+          </w:tcPr>
+          <w:p>
+            <w:pPr>
+              <w:autoSpaceDE w:val="0"/>
+              <w:autoSpaceDN w:val="0"/>
+              <w:adjustRightInd w:val="0"/>
+              <w:rPr>
+                <w:rFonts w:cs="Utopia-Regular"/>
+                <w:b/>
+              </w:rPr>
+            </w:pPr>
+          </w:p>
+        </w:tc>
+        <w:tc>
+          <w:tcPr>
+            <w:tcW w:w="3686" w:type="dxa"/>
+            <w:shd w:val="clear" w:color="auto" w:fill="F2F2F2" w:themeFill="background1" w:themeFillShade="F2"/>
+            <w:vAlign w:val="center"/>
+          </w:tcPr>
+          <w:p>
+            <w:pPr>
+              <w:autoSpaceDE w:val="0"/>
+              <w:autoSpaceDN w:val="0"/>
+              <w:adjustRightInd w:val="0"/>
+              <w:jc w:val="center"/>
+              <w:rPr>
+                <w:rFonts w:cs="Utopia-Regular"/>
+                <w:b/>
+              </w:rPr>
+            </w:pPr>
+            <w:r>
+              <w:rPr>
+                <w:rFonts w:cs="Utopia-Regular"/>
+                <w:b/>
+              </w:rPr>
+              <w:t>Problema encontrado</w:t>
+            </w:r>
+          </w:p>
+        </w:tc>
+        <w:tc>
+          <w:tcPr>
+            <w:tcW w:w="3827" w:type="dxa"/>
+            <w:shd w:val="clear" w:color="auto" w:fill="F2F2F2" w:themeFill="background1" w:themeFillShade="F2"/>
+            <w:vAlign w:val="center"/>
+          </w:tcPr>
+          <w:p>
+            <w:pPr>
+              <w:autoSpaceDE w:val="0"/>
+              <w:autoSpaceDN w:val="0"/>
+              <w:adjustRightInd w:val="0"/>
+              <w:jc w:val="center"/>
+              <w:rPr>
+                <w:rFonts w:cs="Utopia-Regular"/>
+                <w:b/>
+              </w:rPr>
+            </w:pPr>
+            <w:r>
+              <w:rPr>
+                <w:rFonts w:cs="Utopia-Regular"/>
+                <w:b/>
+              </w:rPr>
+              <w:t>Solução obtida</w:t>
+            </w:r>
+          </w:p>
+        </w:tc>
+      </w:tr>
+      <w:tr>
+        <w:trPr>
+          <w:trHeight w:val="470"/>
+        </w:trPr>
+        <w:tc>
+          <w:tcPr>
+            <w:tcW w:w="2268" w:type="dxa"/>
+            <w:shd w:val="clear" w:color="auto" w:fill="auto"/>
+          </w:tcPr>
+          <w:p>
+            <w:pPr>
+              <w:autoSpaceDE w:val="0"/>
+              <w:autoSpaceDN w:val="0"/>
+              <w:adjustRightInd w:val="0"/>
+              <w:rPr>
+                <w:rFonts w:cs="Utopia-Regular"/>
+                <w:sz w:val="20"/>
+              </w:rPr>
+            </w:pPr>
+            <w:proofErr w:type="spellStart"/>
+            <w:proofErr w:type="gramStart"/>
+            <w:r>
+              <w:rPr>
+                <w:rFonts w:cs="Utopia-Regular"/>
+                <w:sz w:val="20"/>
+              </w:rPr>
+              <w:t>main</w:t>
+            </w:r>
+            <w:proofErr w:type="spellEnd"/>
+            <w:proofErr w:type="gramEnd"/>
+            <w:r>
+              <w:rPr>
+                <w:rFonts w:cs="Utopia-Regular"/>
+                <w:sz w:val="20"/>
+              </w:rPr>
+              <w:t>.</w:t>
+            </w:r>
+            <w:proofErr w:type="spellStart"/>
+            <w:r>
+              <w:rPr>
+                <w:rFonts w:cs="Utopia-Regular"/>
+                <w:sz w:val="20"/>
+              </w:rPr>
+              <w:t>cpp</w:t>
+            </w:r>
+            <w:proofErr w:type="spellEnd"/>
+          </w:p>
+        </w:tc>
+        <w:tc>
+          <w:tcPr>
+            <w:tcW w:w="3686" w:type="dxa"/>
+            <w:shd w:val="clear" w:color="auto" w:fill="auto"/>
+          </w:tcPr>
+          <w:p>
+            <w:pPr>
+              <w:autoSpaceDE w:val="0"/>
+              <w:autoSpaceDN w:val="0"/>
+              <w:adjustRightInd w:val="0"/>
+              <w:rPr>
+                <w:rFonts w:cs="Utopia-Regular"/>
+                <w:sz w:val="20"/>
+              </w:rPr>
+            </w:pPr>
+            <w:r>
+              <w:rPr>
+                <w:rFonts w:cs="Utopia-Regular"/>
+                <w:sz w:val="20"/>
+              </w:rPr>
+              <w:t xml:space="preserve">A estrutura </w:t>
+            </w:r>
+            <w:proofErr w:type="spellStart"/>
+            <w:r>
+              <w:rPr>
+                <w:rFonts w:cs="Utopia-Regular"/>
+                <w:sz w:val="20"/>
+              </w:rPr>
+              <w:t>main</w:t>
+            </w:r>
+            <w:proofErr w:type="spellEnd"/>
+            <w:r>
+              <w:rPr>
+                <w:rFonts w:cs="Utopia-Regular"/>
+                <w:sz w:val="20"/>
+              </w:rPr>
+              <w:t xml:space="preserve"> criada anteriormente executava o código de modo menos amigável para entender sua execução.</w:t>
+            </w:r>
+          </w:p>
+        </w:tc>
+        <w:tc>
+          <w:tcPr>
+            <w:tcW w:w="3827" w:type="dxa"/>
+            <w:shd w:val="clear" w:color="auto" w:fill="auto"/>
+          </w:tcPr>
+          <w:p>
+            <w:pPr>
+              <w:autoSpaceDE w:val="0"/>
+              <w:autoSpaceDN w:val="0"/>
+              <w:adjustRightInd w:val="0"/>
+              <w:rPr>
+                <w:rFonts w:cs="Utopia-Regular"/>
+                <w:b/>
+                <w:sz w:val="20"/>
+              </w:rPr>
+            </w:pPr>
+            <w:r>
+              <w:rPr>
+                <w:rFonts w:cs="Utopia-Regular"/>
+                <w:sz w:val="20"/>
+              </w:rPr>
+              <w:t>Foi criada a função mestra “</w:t>
+            </w:r>
+            <w:proofErr w:type="spellStart"/>
+            <w:r>
+              <w:rPr>
+                <w:rFonts w:cs="Utopia-Regular"/>
+                <w:sz w:val="20"/>
+              </w:rPr>
+              <w:t>Maquina_de_busca</w:t>
+            </w:r>
+            <w:proofErr w:type="spellEnd"/>
+            <w:r>
+              <w:rPr>
+                <w:rFonts w:cs="Utopia-Regular"/>
+                <w:sz w:val="20"/>
+              </w:rPr>
+              <w:t>” para facilitar o entendimento</w:t>
+            </w:r>
+            <w:r>
+              <w:rPr>
+                <w:rFonts w:cs="Utopia-Regular"/>
+                <w:b/>
+                <w:sz w:val="20"/>
+              </w:rPr>
+              <w:t>.</w:t>
+            </w:r>
+          </w:p>
+        </w:tc>
+      </w:tr>
+      <w:tr>
+        <w:trPr>
+          <w:trHeight w:val="470"/>
+        </w:trPr>
+        <w:tc>
+          <w:tcPr>
+            <w:tcW w:w="2268" w:type="dxa"/>
+            <w:shd w:val="clear" w:color="auto" w:fill="auto"/>
+          </w:tcPr>
+          <w:p>
+            <w:pPr>
+              <w:autoSpaceDE w:val="0"/>
+              <w:autoSpaceDN w:val="0"/>
+              <w:adjustRightInd w:val="0"/>
+              <w:rPr>
+                <w:rFonts w:cs="Utopia-Regular"/>
+                <w:sz w:val="20"/>
+              </w:rPr>
+            </w:pPr>
+          </w:p>
+        </w:tc>
+        <w:tc>
+          <w:tcPr>
+            <w:tcW w:w="3686" w:type="dxa"/>
+            <w:shd w:val="clear" w:color="auto" w:fill="auto"/>
+          </w:tcPr>
+          <w:p>
+            <w:pPr>
+              <w:autoSpaceDE w:val="0"/>
+              <w:autoSpaceDN w:val="0"/>
+              <w:adjustRightInd w:val="0"/>
+              <w:rPr>
+                <w:rFonts w:cs="Utopia-Regular"/>
+                <w:sz w:val="20"/>
+              </w:rPr>
+            </w:pPr>
+          </w:p>
+        </w:tc>
+        <w:tc>
+          <w:tcPr>
+            <w:tcW w:w="3827" w:type="dxa"/>
+            <w:shd w:val="clear" w:color="auto" w:fill="auto"/>
+          </w:tcPr>
+          <w:p>
+            <w:pPr>
+              <w:autoSpaceDE w:val="0"/>
+              <w:autoSpaceDN w:val="0"/>
+              <w:adjustRightInd w:val="0"/>
+              <w:rPr>
+                <w:rFonts w:cs="Utopia-Regular"/>
+                <w:sz w:val="20"/>
+              </w:rPr>
+            </w:pPr>
+          </w:p>
+        </w:tc>
+      </w:tr>
+    </w:tbl>
+    <w:p>
+      <w:pPr>
+        <w:spacing w:after="0" w:line="240" w:lineRule="auto"/>
+        <w:jc w:val="both"/>
+        <w:rPr>
+          <w:rFonts w:ascii="Calibri Light" w:eastAsia="Arial" w:hAnsi="Calibri Light" w:cs="Arial"/>
+          <w:color w:val="000000"/>
+          <w:sz w:val="24"/>
+          <w:szCs w:val="24"/>
+        </w:rPr>
+      </w:pPr>
+    </w:p>
+    <w:p>
+      <w:pPr>
+        <w:spacing w:after="0" w:line="240" w:lineRule="auto"/>
+        <w:jc w:val="both"/>
+        <w:rPr>
+          <w:rFonts w:ascii="Calibri Light" w:eastAsia="Arial" w:hAnsi="Calibri Light" w:cs="Arial"/>
+          <w:color w:val="000000"/>
+          <w:sz w:val="24"/>
+          <w:szCs w:val="24"/>
+        </w:rPr>
+      </w:pPr>
+    </w:p>
+    <w:p>
+      <w:pPr>
+        <w:pStyle w:val="PargrafodaLista"/>
+        <w:numPr>
+          <w:ilvl w:val="0"/>
+          <w:numId w:val="5"/>
+        </w:numPr>
+        <w:spacing w:after="0" w:line="240" w:lineRule="auto"/>
+        <w:jc w:val="both"/>
+        <w:rPr>
+          <w:rFonts w:ascii="Calibri Light" w:eastAsia="Arial" w:hAnsi="Calibri Light" w:cs="Arial"/>
+          <w:color w:val="000000"/>
+          <w:sz w:val="24"/>
+          <w:szCs w:val="24"/>
+        </w:rPr>
+      </w:pPr>
+      <w:r>
+        <w:rPr>
+          <w:rFonts w:ascii="Calibri Light" w:eastAsia="Arial" w:hAnsi="Calibri Light" w:cs="Arial"/>
+          <w:color w:val="000000"/>
+          <w:sz w:val="24"/>
+          <w:szCs w:val="24"/>
+        </w:rPr>
+        <w:t xml:space="preserve">Tabela de situação antes e depois das melhorias </w:t>
+      </w:r>
+    </w:p>
+    <w:p>
+      <w:pPr>
+        <w:spacing w:after="0" w:line="240" w:lineRule="auto"/>
+        <w:jc w:val="both"/>
+        <w:rPr>
+          <w:rFonts w:ascii="Calibri Light" w:eastAsia="Arial" w:hAnsi="Calibri Light" w:cs="Arial"/>
+          <w:color w:val="000000"/>
+          <w:sz w:val="24"/>
+          <w:szCs w:val="24"/>
+        </w:rPr>
+      </w:pPr>
     </w:p>
     <w:p>
       <w:pPr>
@@ -9411,32 +9906,608 @@
         </w:rPr>
       </w:pPr>
     </w:p>
-    <w:p>
-      <w:pPr>
-        <w:spacing w:after="0" w:line="240" w:lineRule="auto"/>
-        <w:ind w:firstLine="720"/>
-        <w:jc w:val="both"/>
-        <w:rPr>
-          <w:rFonts w:ascii="Calibri Light" w:eastAsia="Arial" w:hAnsi="Calibri Light" w:cs="Arial"/>
-          <w:color w:val="000000"/>
-          <w:sz w:val="24"/>
-          <w:szCs w:val="24"/>
-        </w:rPr>
-      </w:pPr>
-    </w:p>
-    <w:p>
-      <w:pPr>
-        <w:spacing w:after="0" w:line="240" w:lineRule="auto"/>
-        <w:ind w:firstLine="720"/>
-        <w:jc w:val="both"/>
-        <w:rPr>
-          <w:rFonts w:ascii="Calibri Light" w:eastAsia="Arial" w:hAnsi="Calibri Light" w:cs="Arial"/>
-          <w:color w:val="000000"/>
-          <w:sz w:val="24"/>
-          <w:szCs w:val="24"/>
-        </w:rPr>
-      </w:pPr>
-    </w:p>
+    <w:tbl>
+      <w:tblPr>
+        <w:tblStyle w:val="Tabelacomgrade"/>
+        <w:tblW w:w="9781" w:type="dxa"/>
+        <w:tblInd w:w="-34" w:type="dxa"/>
+        <w:tblLayout w:type="fixed"/>
+        <w:tblLook w:val="04A0"/>
+      </w:tblPr>
+      <w:tblGrid>
+        <w:gridCol w:w="2268"/>
+        <w:gridCol w:w="3686"/>
+        <w:gridCol w:w="3827"/>
+      </w:tblGrid>
+      <w:tr>
+        <w:trPr>
+          <w:trHeight w:val="901"/>
+        </w:trPr>
+        <w:tc>
+          <w:tcPr>
+            <w:tcW w:w="2268" w:type="dxa"/>
+            <w:shd w:val="clear" w:color="auto" w:fill="F2F2F2" w:themeFill="background1" w:themeFillShade="F2"/>
+          </w:tcPr>
+          <w:p>
+            <w:pPr>
+              <w:autoSpaceDE w:val="0"/>
+              <w:autoSpaceDN w:val="0"/>
+              <w:adjustRightInd w:val="0"/>
+              <w:rPr>
+                <w:rFonts w:cs="Utopia-Regular"/>
+                <w:b/>
+              </w:rPr>
+            </w:pPr>
+            <w:r>
+              <w:rPr>
+                <w:rFonts w:cs="Utopia-Regular"/>
+                <w:b/>
+              </w:rPr>
+              <w:lastRenderedPageBreak/>
+              <w:t xml:space="preserve">Nome do arquivo/ </w:t>
+            </w:r>
+            <w:r>
+              <w:rPr>
+                <w:rFonts w:cs="Utopia-Regular"/>
+                <w:b/>
+              </w:rPr>
+              <w:t>elementos de código</w:t>
+            </w:r>
+          </w:p>
+        </w:tc>
+        <w:tc>
+          <w:tcPr>
+            <w:tcW w:w="3686" w:type="dxa"/>
+            <w:shd w:val="clear" w:color="auto" w:fill="F2F2F2" w:themeFill="background1" w:themeFillShade="F2"/>
+            <w:vAlign w:val="center"/>
+          </w:tcPr>
+          <w:p>
+            <w:pPr>
+              <w:autoSpaceDE w:val="0"/>
+              <w:autoSpaceDN w:val="0"/>
+              <w:adjustRightInd w:val="0"/>
+              <w:jc w:val="center"/>
+              <w:rPr>
+                <w:rFonts w:cs="Utopia-Regular"/>
+                <w:b/>
+              </w:rPr>
+            </w:pPr>
+            <w:r>
+              <w:rPr>
+                <w:rFonts w:cs="Utopia-Regular"/>
+                <w:b/>
+              </w:rPr>
+              <w:t>Situação antes da melhoria</w:t>
+            </w:r>
+          </w:p>
+        </w:tc>
+        <w:tc>
+          <w:tcPr>
+            <w:tcW w:w="3827" w:type="dxa"/>
+            <w:shd w:val="clear" w:color="auto" w:fill="F2F2F2" w:themeFill="background1" w:themeFillShade="F2"/>
+            <w:vAlign w:val="center"/>
+          </w:tcPr>
+          <w:p>
+            <w:pPr>
+              <w:autoSpaceDE w:val="0"/>
+              <w:autoSpaceDN w:val="0"/>
+              <w:adjustRightInd w:val="0"/>
+              <w:jc w:val="center"/>
+              <w:rPr>
+                <w:rFonts w:cs="Utopia-Regular"/>
+                <w:b/>
+              </w:rPr>
+            </w:pPr>
+            <w:r>
+              <w:rPr>
+                <w:rFonts w:cs="Utopia-Regular"/>
+                <w:b/>
+              </w:rPr>
+              <w:t>Situação depois das melhorias</w:t>
+            </w:r>
+          </w:p>
+        </w:tc>
+      </w:tr>
+      <w:tr>
+        <w:trPr>
+          <w:trHeight w:val="470"/>
+        </w:trPr>
+        <w:tc>
+          <w:tcPr>
+            <w:tcW w:w="2268" w:type="dxa"/>
+            <w:shd w:val="clear" w:color="auto" w:fill="auto"/>
+          </w:tcPr>
+          <w:p>
+            <w:pPr>
+              <w:rPr>
+                <w:sz w:val="16"/>
+              </w:rPr>
+            </w:pPr>
+            <w:proofErr w:type="spellStart"/>
+            <w:proofErr w:type="gramStart"/>
+            <w:r>
+              <w:rPr>
+                <w:sz w:val="18"/>
+              </w:rPr>
+              <w:t>palavrasDocs</w:t>
+            </w:r>
+            <w:proofErr w:type="spellEnd"/>
+            <w:proofErr w:type="gramEnd"/>
+          </w:p>
+        </w:tc>
+        <w:tc>
+          <w:tcPr>
+            <w:tcW w:w="3686" w:type="dxa"/>
+            <w:shd w:val="clear" w:color="auto" w:fill="auto"/>
+          </w:tcPr>
+          <w:p>
+            <w:pPr>
+              <w:autoSpaceDE w:val="0"/>
+              <w:autoSpaceDN w:val="0"/>
+              <w:adjustRightInd w:val="0"/>
+              <w:rPr>
+                <w:rFonts w:cs="Utopia-Regular"/>
+                <w:sz w:val="20"/>
+                <w:szCs w:val="20"/>
+              </w:rPr>
+            </w:pPr>
+            <w:proofErr w:type="spellStart"/>
+            <w:r>
+              <w:rPr>
+                <w:rFonts w:cs="Utopia-Regular"/>
+                <w:sz w:val="20"/>
+                <w:szCs w:val="20"/>
+              </w:rPr>
+              <w:t>Variavel</w:t>
+            </w:r>
+            <w:proofErr w:type="spellEnd"/>
+            <w:r>
+              <w:rPr>
+                <w:rFonts w:cs="Utopia-Regular"/>
+                <w:sz w:val="20"/>
+                <w:szCs w:val="20"/>
+              </w:rPr>
+              <w:t xml:space="preserve"> tipo “</w:t>
+            </w:r>
+            <w:proofErr w:type="spellStart"/>
+            <w:r>
+              <w:rPr>
+                <w:rFonts w:cs="Utopia-Regular"/>
+                <w:sz w:val="20"/>
+                <w:szCs w:val="20"/>
+              </w:rPr>
+              <w:t>vector</w:t>
+            </w:r>
+            <w:proofErr w:type="spellEnd"/>
+            <w:r>
+              <w:rPr>
+                <w:rFonts w:cs="Utopia-Regular"/>
+                <w:sz w:val="20"/>
+                <w:szCs w:val="20"/>
+              </w:rPr>
+              <w:t xml:space="preserve"> &lt;</w:t>
+            </w:r>
+            <w:proofErr w:type="spellStart"/>
+            <w:r>
+              <w:rPr>
+                <w:rFonts w:cs="Utopia-Regular"/>
+                <w:sz w:val="20"/>
+                <w:szCs w:val="20"/>
+              </w:rPr>
+              <w:t>list</w:t>
+            </w:r>
+            <w:proofErr w:type="spellEnd"/>
+            <w:r>
+              <w:rPr>
+                <w:rFonts w:cs="Utopia-Regular"/>
+                <w:sz w:val="20"/>
+                <w:szCs w:val="20"/>
+              </w:rPr>
+              <w:t xml:space="preserve"> &lt;string&gt; &gt;” armazena as palavras de todos os documentos</w:t>
+            </w:r>
+            <w:proofErr w:type="gramStart"/>
+            <w:r>
+              <w:rPr>
+                <w:rFonts w:cs="Utopia-Regular"/>
+                <w:sz w:val="20"/>
+                <w:szCs w:val="20"/>
+              </w:rPr>
+              <w:t xml:space="preserve"> ou seja</w:t>
+            </w:r>
+            <w:proofErr w:type="gramEnd"/>
+            <w:r>
+              <w:rPr>
+                <w:rFonts w:cs="Utopia-Regular"/>
+                <w:sz w:val="20"/>
+                <w:szCs w:val="20"/>
+              </w:rPr>
+              <w:t xml:space="preserve"> o </w:t>
+            </w:r>
+            <w:proofErr w:type="spellStart"/>
+            <w:r>
+              <w:rPr>
+                <w:rFonts w:cs="Utopia-Regular"/>
+                <w:sz w:val="20"/>
+                <w:szCs w:val="20"/>
+              </w:rPr>
+              <w:t>list</w:t>
+            </w:r>
+            <w:proofErr w:type="spellEnd"/>
+            <w:r>
+              <w:rPr>
+                <w:rFonts w:cs="Utopia-Regular"/>
+                <w:sz w:val="20"/>
+                <w:szCs w:val="20"/>
+              </w:rPr>
+              <w:t xml:space="preserve"> de cada arquivo</w:t>
+            </w:r>
+          </w:p>
+          <w:p>
+            <w:pPr>
+              <w:autoSpaceDE w:val="0"/>
+              <w:autoSpaceDN w:val="0"/>
+              <w:adjustRightInd w:val="0"/>
+              <w:rPr>
+                <w:rFonts w:cs="Utopia-Regular"/>
+                <w:sz w:val="20"/>
+                <w:szCs w:val="20"/>
+              </w:rPr>
+            </w:pPr>
+          </w:p>
+        </w:tc>
+        <w:tc>
+          <w:tcPr>
+            <w:tcW w:w="3827" w:type="dxa"/>
+            <w:vMerge w:val="restart"/>
+            <w:shd w:val="clear" w:color="auto" w:fill="auto"/>
+          </w:tcPr>
+          <w:p>
+            <w:pPr>
+              <w:autoSpaceDE w:val="0"/>
+              <w:autoSpaceDN w:val="0"/>
+              <w:adjustRightInd w:val="0"/>
+              <w:rPr>
+                <w:rFonts w:cs="Utopia-Regular"/>
+                <w:b/>
+                <w:sz w:val="20"/>
+                <w:szCs w:val="20"/>
+              </w:rPr>
+            </w:pPr>
+            <w:r>
+              <w:rPr>
+                <w:rFonts w:cs="Utopia-Regular"/>
+                <w:b/>
+                <w:sz w:val="20"/>
+                <w:szCs w:val="20"/>
+              </w:rPr>
+              <w:t>Melhoria:</w:t>
+            </w:r>
+            <w:r>
+              <w:rPr>
+                <w:rFonts w:cs="Utopia-Regular"/>
+                <w:b/>
+                <w:sz w:val="20"/>
+                <w:szCs w:val="20"/>
+              </w:rPr>
+              <w:t xml:space="preserve"> </w:t>
+            </w:r>
+            <w:r>
+              <w:rPr>
+                <w:rFonts w:cs="Utopia-Regular"/>
+                <w:sz w:val="20"/>
+                <w:szCs w:val="20"/>
+              </w:rPr>
+              <w:t>Estas funções substituiu o</w:t>
+            </w:r>
+            <w:r>
+              <w:rPr>
+                <w:rFonts w:cs="Utopia-Regular"/>
+                <w:b/>
+                <w:sz w:val="20"/>
+                <w:szCs w:val="20"/>
+              </w:rPr>
+              <w:t xml:space="preserve"> </w:t>
+            </w:r>
+            <w:r>
+              <w:rPr>
+                <w:rFonts w:cs="Utopia-Regular"/>
+                <w:sz w:val="20"/>
+                <w:szCs w:val="20"/>
+              </w:rPr>
+              <w:t xml:space="preserve">a </w:t>
+            </w:r>
+            <w:proofErr w:type="spellStart"/>
+            <w:r>
+              <w:rPr>
+                <w:rFonts w:cs="Utopia-Regular"/>
+                <w:sz w:val="20"/>
+                <w:szCs w:val="20"/>
+              </w:rPr>
+              <w:t>variavel</w:t>
+            </w:r>
+            <w:proofErr w:type="spellEnd"/>
+            <w:r>
+              <w:rPr>
+                <w:rFonts w:cs="Utopia-Regular"/>
+                <w:sz w:val="20"/>
+                <w:szCs w:val="20"/>
+              </w:rPr>
+              <w:t xml:space="preserve"> </w:t>
+            </w:r>
+            <w:proofErr w:type="spellStart"/>
+            <w:proofErr w:type="gramStart"/>
+            <w:r>
+              <w:rPr>
+                <w:rFonts w:cs="Utopia-Regular"/>
+                <w:sz w:val="20"/>
+                <w:szCs w:val="20"/>
+              </w:rPr>
+              <w:t>wordFile</w:t>
+            </w:r>
+            <w:proofErr w:type="spellEnd"/>
+            <w:proofErr w:type="gramEnd"/>
+            <w:r>
+              <w:rPr>
+                <w:rFonts w:cs="Utopia-Regular"/>
+                <w:b/>
+                <w:sz w:val="20"/>
+                <w:szCs w:val="20"/>
+              </w:rPr>
+              <w:t xml:space="preserve"> </w:t>
+            </w:r>
+            <w:r>
+              <w:rPr>
+                <w:rFonts w:cs="Utopia-Regular"/>
+                <w:sz w:val="20"/>
+                <w:szCs w:val="20"/>
+              </w:rPr>
+              <w:t>a</w:t>
+            </w:r>
+            <w:r>
+              <w:rPr>
+                <w:rFonts w:cs="Utopia-Regular"/>
+                <w:sz w:val="20"/>
+                <w:szCs w:val="20"/>
+              </w:rPr>
+              <w:t xml:space="preserve">rmazena as palavras de um </w:t>
+            </w:r>
+            <w:proofErr w:type="spellStart"/>
+            <w:r>
+              <w:rPr>
+                <w:rFonts w:cs="Utopia-Regular"/>
+                <w:sz w:val="20"/>
+                <w:szCs w:val="20"/>
+              </w:rPr>
+              <w:t>unico</w:t>
+            </w:r>
+            <w:proofErr w:type="spellEnd"/>
+            <w:r>
+              <w:rPr>
+                <w:rFonts w:cs="Utopia-Regular"/>
+                <w:sz w:val="20"/>
+                <w:szCs w:val="20"/>
+              </w:rPr>
+              <w:t xml:space="preserve"> arquivo tipo </w:t>
+            </w:r>
+            <w:proofErr w:type="spellStart"/>
+            <w:r>
+              <w:rPr>
+                <w:rFonts w:cs="Utopia-Regular"/>
+                <w:sz w:val="20"/>
+                <w:szCs w:val="20"/>
+              </w:rPr>
+              <w:t>list</w:t>
+            </w:r>
+            <w:proofErr w:type="spellEnd"/>
+            <w:r>
+              <w:rPr>
+                <w:rFonts w:cs="Utopia-Regular"/>
+                <w:sz w:val="20"/>
+                <w:szCs w:val="20"/>
+              </w:rPr>
+              <w:t xml:space="preserve"> &lt;string&gt;</w:t>
+            </w:r>
+            <w:r>
+              <w:rPr>
+                <w:rFonts w:cs="Utopia-Regular"/>
+                <w:sz w:val="20"/>
+                <w:szCs w:val="20"/>
+              </w:rPr>
+              <w:t xml:space="preserve"> na qual foi inserida em </w:t>
+            </w:r>
+            <w:proofErr w:type="spellStart"/>
+            <w:r>
+              <w:rPr>
+                <w:rFonts w:cs="Utopia-Regular"/>
+                <w:sz w:val="20"/>
+                <w:szCs w:val="20"/>
+              </w:rPr>
+              <w:t>vector</w:t>
+            </w:r>
+            <w:proofErr w:type="spellEnd"/>
+            <w:r>
+              <w:rPr>
+                <w:rFonts w:cs="Utopia-Regular"/>
+                <w:sz w:val="20"/>
+                <w:szCs w:val="20"/>
+              </w:rPr>
+              <w:t xml:space="preserve"> para facilitar a organização dos dados.</w:t>
+            </w:r>
+          </w:p>
+        </w:tc>
+      </w:tr>
+      <w:tr>
+        <w:trPr>
+          <w:trHeight w:val="470"/>
+        </w:trPr>
+        <w:tc>
+          <w:tcPr>
+            <w:tcW w:w="2268" w:type="dxa"/>
+            <w:shd w:val="clear" w:color="auto" w:fill="auto"/>
+          </w:tcPr>
+          <w:p>
+            <w:pPr>
+              <w:rPr>
+                <w:sz w:val="18"/>
+              </w:rPr>
+            </w:pPr>
+            <w:proofErr w:type="gramStart"/>
+            <w:r>
+              <w:rPr>
+                <w:sz w:val="18"/>
+              </w:rPr>
+              <w:t>palavras</w:t>
+            </w:r>
+            <w:proofErr w:type="gramEnd"/>
+            <w:r>
+              <w:rPr>
+                <w:sz w:val="18"/>
+              </w:rPr>
+              <w:t>;</w:t>
+            </w:r>
+          </w:p>
+          <w:p>
+            <w:pPr>
+              <w:rPr>
+                <w:sz w:val="18"/>
+              </w:rPr>
+            </w:pPr>
+          </w:p>
+        </w:tc>
+        <w:tc>
+          <w:tcPr>
+            <w:tcW w:w="3686" w:type="dxa"/>
+            <w:shd w:val="clear" w:color="auto" w:fill="auto"/>
+          </w:tcPr>
+          <w:p>
+            <w:pPr>
+              <w:autoSpaceDE w:val="0"/>
+              <w:autoSpaceDN w:val="0"/>
+              <w:adjustRightInd w:val="0"/>
+              <w:rPr>
+                <w:rFonts w:cs="Utopia-Regular"/>
+                <w:sz w:val="20"/>
+                <w:szCs w:val="20"/>
+              </w:rPr>
+            </w:pPr>
+            <w:proofErr w:type="spellStart"/>
+            <w:r>
+              <w:rPr>
+                <w:rFonts w:cs="Utopia-Regular"/>
+                <w:sz w:val="20"/>
+                <w:szCs w:val="20"/>
+              </w:rPr>
+              <w:t>Variavel</w:t>
+            </w:r>
+            <w:proofErr w:type="spellEnd"/>
+            <w:r>
+              <w:rPr>
+                <w:rFonts w:cs="Utopia-Regular"/>
+                <w:sz w:val="20"/>
+                <w:szCs w:val="20"/>
+              </w:rPr>
+              <w:t xml:space="preserve"> do tipo </w:t>
+            </w:r>
+            <w:r>
+              <w:rPr>
+                <w:rFonts w:cs="Utopia-Regular"/>
+                <w:sz w:val="20"/>
+                <w:szCs w:val="20"/>
+              </w:rPr>
+              <w:t>“</w:t>
+            </w:r>
+            <w:proofErr w:type="spellStart"/>
+            <w:r>
+              <w:rPr>
+                <w:rFonts w:cs="Utopia-Regular"/>
+                <w:sz w:val="20"/>
+                <w:szCs w:val="20"/>
+              </w:rPr>
+              <w:t>map</w:t>
+            </w:r>
+            <w:proofErr w:type="spellEnd"/>
+            <w:r>
+              <w:rPr>
+                <w:rFonts w:cs="Utopia-Regular"/>
+                <w:sz w:val="20"/>
+                <w:szCs w:val="20"/>
+              </w:rPr>
+              <w:t xml:space="preserve"> &lt;string, set&lt;string&gt; &gt;</w:t>
+            </w:r>
+            <w:r>
+              <w:rPr>
+                <w:rFonts w:cs="Utopia-Regular"/>
+                <w:sz w:val="20"/>
+                <w:szCs w:val="20"/>
+              </w:rPr>
+              <w:t>”</w:t>
+            </w:r>
+            <w:r>
+              <w:rPr>
+                <w:rFonts w:cs="Utopia-Regular"/>
+                <w:sz w:val="20"/>
+                <w:szCs w:val="20"/>
+              </w:rPr>
+              <w:t xml:space="preserve"> que </w:t>
+            </w:r>
+            <w:r>
+              <w:rPr>
+                <w:rFonts w:cs="Utopia-Regular"/>
+                <w:sz w:val="20"/>
+                <w:szCs w:val="20"/>
+              </w:rPr>
+              <w:t>armazena</w:t>
+            </w:r>
+            <w:r>
+              <w:rPr>
+                <w:rFonts w:cs="Utopia-Regular"/>
+                <w:sz w:val="20"/>
+                <w:szCs w:val="20"/>
+              </w:rPr>
+              <w:t xml:space="preserve"> o índice invertido</w:t>
+            </w:r>
+            <w:r>
+              <w:rPr>
+                <w:rFonts w:cs="Utopia-Regular"/>
+                <w:sz w:val="20"/>
+                <w:szCs w:val="20"/>
+              </w:rPr>
+              <w:t>.</w:t>
+            </w:r>
+          </w:p>
+          <w:p>
+            <w:pPr>
+              <w:autoSpaceDE w:val="0"/>
+              <w:autoSpaceDN w:val="0"/>
+              <w:adjustRightInd w:val="0"/>
+              <w:rPr>
+                <w:rFonts w:cs="Utopia-Regular"/>
+                <w:sz w:val="20"/>
+                <w:szCs w:val="20"/>
+              </w:rPr>
+            </w:pPr>
+          </w:p>
+        </w:tc>
+        <w:tc>
+          <w:tcPr>
+            <w:tcW w:w="3827" w:type="dxa"/>
+            <w:vMerge/>
+            <w:shd w:val="clear" w:color="auto" w:fill="auto"/>
+          </w:tcPr>
+          <w:p>
+            <w:pPr>
+              <w:autoSpaceDE w:val="0"/>
+              <w:autoSpaceDN w:val="0"/>
+              <w:adjustRightInd w:val="0"/>
+              <w:rPr>
+                <w:rFonts w:cs="Utopia-Regular"/>
+                <w:sz w:val="20"/>
+              </w:rPr>
+            </w:pPr>
+          </w:p>
+        </w:tc>
+      </w:tr>
+    </w:tbl>
     <w:p>
       <w:pPr>
         <w:spacing w:after="0" w:line="240" w:lineRule="auto"/>
@@ -9581,6 +10652,95 @@
 <file path=word/numbering.xml><?xml version="1.0" encoding="utf-8"?>
 <w:numbering xmlns:ve="http://schemas.openxmlformats.org/markup-compatibility/2006" xmlns:o="urn:schemas-microsoft-com:office:office" xmlns:r="http://schemas.openxmlformats.org/officeDocument/2006/relationships" xmlns:m="http://schemas.openxmlformats.org/officeDocument/2006/math" xmlns:v="urn:schemas-microsoft-com:vml" xmlns:wp="http://schemas.openxmlformats.org/drawingml/2006/wordprocessingDrawing" xmlns:w10="urn:schemas-microsoft-com:office:word" xmlns:w="http://schemas.openxmlformats.org/wordprocessingml/2006/main" xmlns:wne="http://schemas.microsoft.com/office/word/2006/wordml">
   <w:abstractNum w:abstractNumId="0">
+    <w:nsid w:val="021A5F70"/>
+    <w:multiLevelType w:val="hybridMultilevel"/>
+    <w:tmpl w:val="67BE43E0"/>
+    <w:lvl w:ilvl="0" w:tplc="3F783408">
+      <w:start w:val="1"/>
+      <w:numFmt w:val="upperLetter"/>
+      <w:lvlText w:val="%1)"/>
+      <w:lvlJc w:val="left"/>
+      <w:pPr>
+        <w:ind w:left="720" w:hanging="360"/>
+      </w:pPr>
+      <w:rPr>
+        <w:rFonts w:hint="default"/>
+      </w:rPr>
+    </w:lvl>
+    <w:lvl w:ilvl="1" w:tplc="04160019" w:tentative="1">
+      <w:start w:val="1"/>
+      <w:numFmt w:val="lowerLetter"/>
+      <w:lvlText w:val="%2."/>
+      <w:lvlJc w:val="left"/>
+      <w:pPr>
+        <w:ind w:left="1440" w:hanging="360"/>
+      </w:pPr>
+    </w:lvl>
+    <w:lvl w:ilvl="2" w:tplc="0416001B" w:tentative="1">
+      <w:start w:val="1"/>
+      <w:numFmt w:val="lowerRoman"/>
+      <w:lvlText w:val="%3."/>
+      <w:lvlJc w:val="right"/>
+      <w:pPr>
+        <w:ind w:left="2160" w:hanging="180"/>
+      </w:pPr>
+    </w:lvl>
+    <w:lvl w:ilvl="3" w:tplc="0416000F" w:tentative="1">
+      <w:start w:val="1"/>
+      <w:numFmt w:val="decimal"/>
+      <w:lvlText w:val="%4."/>
+      <w:lvlJc w:val="left"/>
+      <w:pPr>
+        <w:ind w:left="2880" w:hanging="360"/>
+      </w:pPr>
+    </w:lvl>
+    <w:lvl w:ilvl="4" w:tplc="04160019" w:tentative="1">
+      <w:start w:val="1"/>
+      <w:numFmt w:val="lowerLetter"/>
+      <w:lvlText w:val="%5."/>
+      <w:lvlJc w:val="left"/>
+      <w:pPr>
+        <w:ind w:left="3600" w:hanging="360"/>
+      </w:pPr>
+    </w:lvl>
+    <w:lvl w:ilvl="5" w:tplc="0416001B" w:tentative="1">
+      <w:start w:val="1"/>
+      <w:numFmt w:val="lowerRoman"/>
+      <w:lvlText w:val="%6."/>
+      <w:lvlJc w:val="right"/>
+      <w:pPr>
+        <w:ind w:left="4320" w:hanging="180"/>
+      </w:pPr>
+    </w:lvl>
+    <w:lvl w:ilvl="6" w:tplc="0416000F" w:tentative="1">
+      <w:start w:val="1"/>
+      <w:numFmt w:val="decimal"/>
+      <w:lvlText w:val="%7."/>
+      <w:lvlJc w:val="left"/>
+      <w:pPr>
+        <w:ind w:left="5040" w:hanging="360"/>
+      </w:pPr>
+    </w:lvl>
+    <w:lvl w:ilvl="7" w:tplc="04160019" w:tentative="1">
+      <w:start w:val="1"/>
+      <w:numFmt w:val="lowerLetter"/>
+      <w:lvlText w:val="%8."/>
+      <w:lvlJc w:val="left"/>
+      <w:pPr>
+        <w:ind w:left="5760" w:hanging="360"/>
+      </w:pPr>
+    </w:lvl>
+    <w:lvl w:ilvl="8" w:tplc="0416001B" w:tentative="1">
+      <w:start w:val="1"/>
+      <w:numFmt w:val="lowerRoman"/>
+      <w:lvlText w:val="%9."/>
+      <w:lvlJc w:val="right"/>
+      <w:pPr>
+        <w:ind w:left="6480" w:hanging="180"/>
+      </w:pPr>
+    </w:lvl>
+  </w:abstractNum>
+  <w:abstractNum w:abstractNumId="1">
     <w:nsid w:val="3A9C2994"/>
     <w:multiLevelType w:val="hybridMultilevel"/>
     <w:tmpl w:val="9516D2DE"/>
@@ -9693,7 +10853,7 @@
       </w:rPr>
     </w:lvl>
   </w:abstractNum>
-  <w:abstractNum w:abstractNumId="1">
+  <w:abstractNum w:abstractNumId="2">
     <w:nsid w:val="405968C5"/>
     <w:multiLevelType w:val="multilevel"/>
     <w:tmpl w:val="1C4E1D90"/>
@@ -9816,7 +10976,7 @@
       </w:rPr>
     </w:lvl>
   </w:abstractNum>
-  <w:abstractNum w:abstractNumId="2">
+  <w:abstractNum w:abstractNumId="3">
     <w:nsid w:val="421D1B94"/>
     <w:multiLevelType w:val="hybridMultilevel"/>
     <w:tmpl w:val="711EE9F4"/>
@@ -9929,7 +11089,7 @@
       </w:rPr>
     </w:lvl>
   </w:abstractNum>
-  <w:abstractNum w:abstractNumId="3">
+  <w:abstractNum w:abstractNumId="4">
     <w:nsid w:val="74E9659D"/>
     <w:multiLevelType w:val="hybridMultilevel"/>
     <w:tmpl w:val="2898C95E"/>
@@ -10043,16 +11203,19 @@
     </w:lvl>
   </w:abstractNum>
   <w:num w:numId="1">
+    <w:abstractNumId w:val="4"/>
+  </w:num>
+  <w:num w:numId="2">
+    <w:abstractNumId w:val="2"/>
+  </w:num>
+  <w:num w:numId="3">
+    <w:abstractNumId w:val="1"/>
+  </w:num>
+  <w:num w:numId="4">
     <w:abstractNumId w:val="3"/>
   </w:num>
-  <w:num w:numId="2">
-    <w:abstractNumId w:val="1"/>
-  </w:num>
-  <w:num w:numId="3">
+  <w:num w:numId="5">
     <w:abstractNumId w:val="0"/>
-  </w:num>
-  <w:num w:numId="4">
-    <w:abstractNumId w:val="2"/>
   </w:num>
 </w:numbering>
 </file>
@@ -10615,7 +11778,7 @@
 </file>
 
 <file path=customXml/itemProps1.xml><?xml version="1.0" encoding="utf-8"?>
-<ds:datastoreItem xmlns:ds="http://schemas.openxmlformats.org/officeDocument/2006/customXml" ds:itemID="{30D14C9E-23E3-4F94-BD29-88C4EDC29901}">
+<ds:datastoreItem xmlns:ds="http://schemas.openxmlformats.org/officeDocument/2006/customXml" ds:itemID="{9F33311A-1770-4E35-9F65-36A533E7EC37}">
   <ds:schemaRefs>
     <ds:schemaRef ds:uri="http://schemas.openxmlformats.org/officeDocument/2006/bibliography"/>
   </ds:schemaRefs>

</xml_diff>